<commit_message>
19-09-2016: removed last line to make it all fit on one page
</commit_message>
<xml_diff>
--- a/RhydianJenkins_CV.docx
+++ b/RhydianJenkins_CV.docx
@@ -1453,8 +1453,6 @@
             </w:r>
           </w:p>
         </w:tc>
-        <w:bookmarkStart w:id="0" w:name="_GoBack"/>
-        <w:bookmarkEnd w:id="0"/>
       </w:tr>
     </w:tbl>
     <w:p>
@@ -1796,9 +1794,6 @@
               <w:widowControl w:val="0"/>
               <w:autoSpaceDE w:val="0"/>
               <w:jc w:val="both"/>
-              <w:rPr>
-                <w:color w:val="000000"/>
-              </w:rPr>
             </w:pPr>
             <w:r>
               <w:rPr>
@@ -1818,35 +1813,20 @@
                 <w:szCs w:val="19"/>
                 <w:lang w:val="en-CA"/>
               </w:rPr>
-              <w:t xml:space="preserve"> in my parents' house, and recently became the webmaster at a local sailing club.</w:t>
-            </w:r>
-          </w:p>
-          <w:p>
-            <w:pPr>
-              <w:widowControl w:val="0"/>
-              <w:autoSpaceDE w:val="0"/>
-              <w:jc w:val="both"/>
-              <w:rPr>
-                <w:color w:val="000000"/>
-              </w:rPr>
-            </w:pPr>
-          </w:p>
-          <w:p>
-            <w:pPr>
-              <w:widowControl w:val="0"/>
-              <w:autoSpaceDE w:val="0"/>
-              <w:jc w:val="both"/>
-            </w:pPr>
-            <w:r>
-              <w:rPr>
-                <w:rFonts w:ascii="Arial" w:hAnsi="Arial" w:cs="Arial"/>
-                <w:color w:val="000000"/>
-                <w:sz w:val="19"/>
-                <w:szCs w:val="19"/>
-                <w:lang w:val="en-CA"/>
-              </w:rPr>
-              <w:t>Extremely enjoy meeting new people and socialising with friends and family. I consider myself an extrovert.</w:t>
-            </w:r>
+              <w:t xml:space="preserve"> in my parents' house, and recently became the webmaster at a local sailing club</w:t>
+            </w:r>
+            <w:r>
+              <w:rPr>
+                <w:rFonts w:ascii="Arial" w:hAnsi="Arial" w:cs="Arial"/>
+                <w:color w:val="000000"/>
+                <w:sz w:val="19"/>
+                <w:szCs w:val="19"/>
+                <w:lang w:val="en-CA"/>
+              </w:rPr>
+              <w:t>.</w:t>
+            </w:r>
+            <w:bookmarkStart w:id="0" w:name="_GoBack"/>
+            <w:bookmarkEnd w:id="0"/>
           </w:p>
         </w:tc>
       </w:tr>

</xml_diff>